<commit_message>
restructured code to fix conflicting enum finger_type between servo_driver and adc_driver
</commit_message>
<xml_diff>
--- a/Firmware/guides/drafts/Microcontroller_Visual_Map.docx
+++ b/Firmware/guides/drafts/Microcontroller_Visual_Map.docx
@@ -16,7 +16,212 @@
         <mc:AlternateContent>
           <mc:Choice Requires="wps">
             <w:drawing>
-              <wp:anchor distT="45720" distB="45720" distL="114300" distR="114300" simplePos="0" relativeHeight="251675648" behindDoc="0" locked="0" layoutInCell="1" allowOverlap="1" wp14:anchorId="736E630E" wp14:editId="6CDB1289">
+              <wp:anchor distT="0" distB="0" distL="114300" distR="114300" simplePos="0" relativeHeight="251691008" behindDoc="0" locked="0" layoutInCell="1" allowOverlap="1" wp14:anchorId="72302CAB" wp14:editId="3D2E9428">
+                <wp:simplePos x="0" y="0"/>
+                <wp:positionH relativeFrom="column">
+                  <wp:posOffset>887729</wp:posOffset>
+                </wp:positionH>
+                <wp:positionV relativeFrom="paragraph">
+                  <wp:posOffset>4831080</wp:posOffset>
+                </wp:positionV>
+                <wp:extent cx="1438275" cy="152400"/>
+                <wp:effectExtent l="0" t="57150" r="9525" b="19050"/>
+                <wp:wrapNone/>
+                <wp:docPr id="17" name="Straight Arrow Connector 17"/>
+                <wp:cNvGraphicFramePr/>
+                <a:graphic xmlns:a="http://schemas.openxmlformats.org/drawingml/2006/main">
+                  <a:graphicData uri="http://schemas.microsoft.com/office/word/2010/wordprocessingShape">
+                    <wps:wsp>
+                      <wps:cNvCnPr/>
+                      <wps:spPr>
+                        <a:xfrm flipV="1">
+                          <a:off x="0" y="0"/>
+                          <a:ext cx="1438275" cy="152400"/>
+                        </a:xfrm>
+                        <a:prstGeom prst="straightConnector1">
+                          <a:avLst/>
+                        </a:prstGeom>
+                        <a:ln>
+                          <a:solidFill>
+                            <a:schemeClr val="accent2">
+                              <a:lumMod val="75000"/>
+                            </a:schemeClr>
+                          </a:solidFill>
+                          <a:tailEnd type="triangle"/>
+                        </a:ln>
+                      </wps:spPr>
+                      <wps:style>
+                        <a:lnRef idx="1">
+                          <a:schemeClr val="accent1"/>
+                        </a:lnRef>
+                        <a:fillRef idx="0">
+                          <a:schemeClr val="accent1"/>
+                        </a:fillRef>
+                        <a:effectRef idx="0">
+                          <a:schemeClr val="accent1"/>
+                        </a:effectRef>
+                        <a:fontRef idx="minor">
+                          <a:schemeClr val="tx1"/>
+                        </a:fontRef>
+                      </wps:style>
+                      <wps:bodyPr/>
+                    </wps:wsp>
+                  </a:graphicData>
+                </a:graphic>
+                <wp14:sizeRelH relativeFrom="margin">
+                  <wp14:pctWidth>0</wp14:pctWidth>
+                </wp14:sizeRelH>
+                <wp14:sizeRelV relativeFrom="margin">
+                  <wp14:pctHeight>0</wp14:pctHeight>
+                </wp14:sizeRelV>
+              </wp:anchor>
+            </w:drawing>
+          </mc:Choice>
+          <mc:Fallback>
+            <w:pict>
+              <v:shapetype w14:anchorId="1FA00E8C" id="_x0000_t32" coordsize="21600,21600" o:spt="32" o:oned="t" path="m,l21600,21600e" filled="f">
+                <v:path arrowok="t" fillok="f" o:connecttype="none"/>
+                <o:lock v:ext="edit" shapetype="t"/>
+              </v:shapetype>
+              <v:shape id="Straight Arrow Connector 17" o:spid="_x0000_s1026" type="#_x0000_t32" style="position:absolute;margin-left:69.9pt;margin-top:380.4pt;width:113.25pt;height:12pt;flip:y;z-index:251691008;visibility:visible;mso-wrap-style:square;mso-width-percent:0;mso-height-percent:0;mso-wrap-distance-left:9pt;mso-wrap-distance-top:0;mso-wrap-distance-right:9pt;mso-wrap-distance-bottom:0;mso-position-horizontal:absolute;mso-position-horizontal-relative:text;mso-position-vertical:absolute;mso-position-vertical-relative:text;mso-width-percent:0;mso-height-percent:0;mso-width-relative:margin;mso-height-relative:margin" o:gfxdata="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" strokecolor="#c45911 [2405]" strokeweight=".5pt">
+                <v:stroke endarrow="block" joinstyle="miter"/>
+              </v:shape>
+            </w:pict>
+          </mc:Fallback>
+        </mc:AlternateContent>
+      </w:r>
+      <w:r>
+        <w:rPr>
+          <w:noProof/>
+          <w:lang w:eastAsia="en-CA"/>
+        </w:rPr>
+        <mc:AlternateContent>
+          <mc:Choice Requires="wps">
+            <w:drawing>
+              <wp:anchor distT="45720" distB="45720" distL="114300" distR="114300" simplePos="0" relativeHeight="251688960" behindDoc="0" locked="0" layoutInCell="1" allowOverlap="1" wp14:anchorId="2B7450EE" wp14:editId="2851902E">
+                <wp:simplePos x="0" y="0"/>
+                <wp:positionH relativeFrom="margin">
+                  <wp:align>left</wp:align>
+                </wp:positionH>
+                <wp:positionV relativeFrom="paragraph">
+                  <wp:posOffset>4935855</wp:posOffset>
+                </wp:positionV>
+                <wp:extent cx="914400" cy="171450"/>
+                <wp:effectExtent l="0" t="0" r="0" b="0"/>
+                <wp:wrapSquare wrapText="bothSides"/>
+                <wp:docPr id="16" name="Text Box 2"/>
+                <wp:cNvGraphicFramePr>
+                  <a:graphicFrameLocks xmlns:a="http://schemas.openxmlformats.org/drawingml/2006/main"/>
+                </wp:cNvGraphicFramePr>
+                <a:graphic xmlns:a="http://schemas.openxmlformats.org/drawingml/2006/main">
+                  <a:graphicData uri="http://schemas.microsoft.com/office/word/2010/wordprocessingShape">
+                    <wps:wsp>
+                      <wps:cNvSpPr txBox="1">
+                        <a:spLocks noChangeArrowheads="1"/>
+                      </wps:cNvSpPr>
+                      <wps:spPr bwMode="auto">
+                        <a:xfrm>
+                          <a:off x="0" y="0"/>
+                          <a:ext cx="914400" cy="171450"/>
+                        </a:xfrm>
+                        <a:prstGeom prst="rect">
+                          <a:avLst/>
+                        </a:prstGeom>
+                        <a:solidFill>
+                          <a:srgbClr val="FFFFFF"/>
+                        </a:solidFill>
+                        <a:ln w="9525">
+                          <a:noFill/>
+                          <a:miter lim="800000"/>
+                          <a:headEnd/>
+                          <a:tailEnd/>
+                        </a:ln>
+                      </wps:spPr>
+                      <wps:txbx>
+                        <w:txbxContent>
+                          <w:p>
+                            <w:pPr>
+                              <w:rPr>
+                                <w:sz w:val="16"/>
+                              </w:rPr>
+                            </w:pPr>
+                            <w:r>
+                              <w:rPr>
+                                <w:color w:val="C45911" w:themeColor="accent2" w:themeShade="BF"/>
+                                <w:sz w:val="16"/>
+                              </w:rPr>
+                              <w:t xml:space="preserve">[Sensor] </w:t>
+                            </w:r>
+                            <w:r>
+                              <w:rPr>
+                                <w:sz w:val="16"/>
+                              </w:rPr>
+                              <w:t>Index P58</w:t>
+                            </w:r>
+                          </w:p>
+                        </w:txbxContent>
+                      </wps:txbx>
+                      <wps:bodyPr rot="0" vert="horz" wrap="square" lIns="18000" tIns="18000" rIns="18000" bIns="18000" anchor="t" anchorCtr="0">
+                        <a:noAutofit/>
+                      </wps:bodyPr>
+                    </wps:wsp>
+                  </a:graphicData>
+                </a:graphic>
+                <wp14:sizeRelH relativeFrom="margin">
+                  <wp14:pctWidth>0</wp14:pctWidth>
+                </wp14:sizeRelH>
+                <wp14:sizeRelV relativeFrom="margin">
+                  <wp14:pctHeight>0</wp14:pctHeight>
+                </wp14:sizeRelV>
+              </wp:anchor>
+            </w:drawing>
+          </mc:Choice>
+          <mc:Fallback>
+            <w:pict>
+              <v:shapetype w14:anchorId="2B7450EE" id="_x0000_t202" coordsize="21600,21600" o:spt="202" path="m,l,21600r21600,l21600,xe">
+                <v:stroke joinstyle="miter"/>
+                <v:path gradientshapeok="t" o:connecttype="rect"/>
+              </v:shapetype>
+              <v:shape id="Text Box 2" o:spid="_x0000_s1026" type="#_x0000_t202" style="position:absolute;left:0;text-align:left;margin-left:0;margin-top:388.65pt;width:1in;height:13.5pt;z-index:251688960;visibility:visible;mso-wrap-style:square;mso-width-percent:0;mso-height-percent:0;mso-wrap-distance-left:9pt;mso-wrap-distance-top:3.6pt;mso-wrap-distance-right:9pt;mso-wrap-distance-bottom:3.6pt;mso-position-horizontal:left;mso-position-horizontal-relative:margin;mso-position-vertical:absolute;mso-position-vertical-relative:text;mso-width-percent:0;mso-height-percent:0;mso-width-relative:margin;mso-height-relative:margin;v-text-anchor:top" o:gfxdata="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" stroked="f">
+                <v:textbox inset=".5mm,.5mm,.5mm,.5mm">
+                  <w:txbxContent>
+                    <w:p>
+                      <w:pPr>
+                        <w:rPr>
+                          <w:sz w:val="16"/>
+                        </w:rPr>
+                      </w:pPr>
+                      <w:r>
+                        <w:rPr>
+                          <w:color w:val="C45911" w:themeColor="accent2" w:themeShade="BF"/>
+                          <w:sz w:val="16"/>
+                        </w:rPr>
+                        <w:t xml:space="preserve">[Sensor] </w:t>
+                      </w:r>
+                      <w:r>
+                        <w:rPr>
+                          <w:sz w:val="16"/>
+                        </w:rPr>
+                        <w:t>Index P58</w:t>
+                      </w:r>
+                    </w:p>
+                  </w:txbxContent>
+                </v:textbox>
+                <w10:wrap type="square" anchorx="margin"/>
+              </v:shape>
+            </w:pict>
+          </mc:Fallback>
+        </mc:AlternateContent>
+      </w:r>
+      <w:r>
+        <w:rPr>
+          <w:noProof/>
+          <w:lang w:eastAsia="en-CA"/>
+        </w:rPr>
+        <mc:AlternateContent>
+          <mc:Choice Requires="wps">
+            <w:drawing>
+              <wp:anchor distT="45720" distB="45720" distL="114300" distR="114300" simplePos="0" relativeHeight="251675648" behindDoc="0" locked="0" layoutInCell="1" allowOverlap="1" wp14:anchorId="5C1506C2" wp14:editId="2DB11659">
                 <wp:simplePos x="0" y="0"/>
                 <wp:positionH relativeFrom="margin">
                   <wp:align>left</wp:align>
@@ -139,7 +344,7 @@
         <mc:AlternateContent>
           <mc:Choice Requires="wps">
             <w:drawing>
-              <wp:anchor distT="45720" distB="45720" distL="114300" distR="114300" simplePos="0" relativeHeight="251681792" behindDoc="0" locked="0" layoutInCell="1" allowOverlap="1" wp14:anchorId="194C9917" wp14:editId="2A99D5BB">
+              <wp:anchor distT="45720" distB="45720" distL="114300" distR="114300" simplePos="0" relativeHeight="251681792" behindDoc="0" locked="0" layoutInCell="1" allowOverlap="1" wp14:anchorId="7DB30DF3" wp14:editId="592B1744">
                 <wp:simplePos x="0" y="0"/>
                 <wp:positionH relativeFrom="margin">
                   <wp:align>left</wp:align>
@@ -258,7 +463,7 @@
         <mc:AlternateContent>
           <mc:Choice Requires="wps">
             <w:drawing>
-              <wp:anchor distT="0" distB="0" distL="114300" distR="114300" simplePos="0" relativeHeight="251696128" behindDoc="0" locked="0" layoutInCell="1" allowOverlap="1" wp14:anchorId="6AA9409F" wp14:editId="7A20FDDB">
+              <wp:anchor distT="0" distB="0" distL="114300" distR="114300" simplePos="0" relativeHeight="251696128" behindDoc="0" locked="0" layoutInCell="1" allowOverlap="1" wp14:anchorId="65286C6F" wp14:editId="5AD4CB45">
                 <wp:simplePos x="0" y="0"/>
                 <wp:positionH relativeFrom="column">
                   <wp:posOffset>830580</wp:posOffset>
@@ -327,7 +532,7 @@
         <mc:AlternateContent>
           <mc:Choice Requires="wps">
             <w:drawing>
-              <wp:anchor distT="45720" distB="45720" distL="114300" distR="114300" simplePos="0" relativeHeight="251698176" behindDoc="0" locked="0" layoutInCell="1" allowOverlap="1" wp14:anchorId="5EB7C28D" wp14:editId="4AAF8F23">
+              <wp:anchor distT="45720" distB="45720" distL="114300" distR="114300" simplePos="0" relativeHeight="251698176" behindDoc="0" locked="0" layoutInCell="1" allowOverlap="1" wp14:anchorId="3086F3F4" wp14:editId="4449A1F8">
                 <wp:simplePos x="0" y="0"/>
                 <wp:positionH relativeFrom="margin">
                   <wp:posOffset>0</wp:posOffset>
@@ -385,19 +590,7 @@
                               <w:rPr>
                                 <w:sz w:val="16"/>
                               </w:rPr>
-                              <w:t>Ring</w:t>
-                            </w:r>
-                            <w:r>
-                              <w:rPr>
-                                <w:sz w:val="16"/>
-                              </w:rPr>
-                              <w:t xml:space="preserve"> </w:t>
-                            </w:r>
-                            <w:r>
-                              <w:rPr>
-                                <w:sz w:val="16"/>
-                              </w:rPr>
-                              <w:t>P60</w:t>
+                              <w:t>Ring P60</w:t>
                             </w:r>
                           </w:p>
                         </w:txbxContent>
@@ -470,7 +663,7 @@
         <mc:AlternateContent>
           <mc:Choice Requires="wps">
             <w:drawing>
-              <wp:anchor distT="45720" distB="45720" distL="114300" distR="114300" simplePos="0" relativeHeight="251686912" behindDoc="0" locked="0" layoutInCell="1" allowOverlap="1" wp14:anchorId="4C130B7B" wp14:editId="11AC3864">
+              <wp:anchor distT="45720" distB="45720" distL="114300" distR="114300" simplePos="0" relativeHeight="251686912" behindDoc="0" locked="0" layoutInCell="1" allowOverlap="1" wp14:anchorId="57D78820" wp14:editId="028E1616">
                 <wp:simplePos x="0" y="0"/>
                 <wp:positionH relativeFrom="margin">
                   <wp:posOffset>0</wp:posOffset>
@@ -522,39 +715,13 @@
                                 <w:color w:val="C45911" w:themeColor="accent2" w:themeShade="BF"/>
                                 <w:sz w:val="16"/>
                               </w:rPr>
-                              <w:t>[</w:t>
+                              <w:t xml:space="preserve">[Sensor] </w:t>
                             </w:r>
                             <w:r>
                               <w:rPr>
-                                <w:color w:val="C45911" w:themeColor="accent2" w:themeShade="BF"/>
-                                <w:sz w:val="16"/>
-                              </w:rPr>
-                              <w:t>Sensor</w:t>
-                            </w:r>
-                            <w:r>
-                              <w:rPr>
-                                <w:color w:val="C45911" w:themeColor="accent2" w:themeShade="BF"/>
-                                <w:sz w:val="16"/>
-                              </w:rPr>
-                              <w:t xml:space="preserve">] </w:t>
-                            </w:r>
-                            <w:r>
-                              <w:rPr>
-                                <w:sz w:val="16"/>
-                              </w:rPr>
-                              <w:t>Thumb</w:t>
-                            </w:r>
-                            <w:r>
-                              <w:rPr>
-                                <w:sz w:val="16"/>
-                              </w:rPr>
-                              <w:t xml:space="preserve"> </w:t>
-                            </w:r>
-                            <w:r>
-                              <w:rPr>
-                                <w:sz w:val="16"/>
-                              </w:rPr>
-                              <w:t>P57</w:t>
+                                <w:sz w:val="16"/>
+                              </w:rPr>
+                              <w:t>Thumb P57</w:t>
                             </w:r>
                           </w:p>
                         </w:txbxContent>
@@ -641,7 +808,7 @@
         <mc:AlternateContent>
           <mc:Choice Requires="wps">
             <w:drawing>
-              <wp:anchor distT="45720" distB="45720" distL="114300" distR="114300" simplePos="0" relativeHeight="251671552" behindDoc="0" locked="0" layoutInCell="1" allowOverlap="1" wp14:anchorId="16FC0B7A" wp14:editId="5E51152B">
+              <wp:anchor distT="45720" distB="45720" distL="114300" distR="114300" simplePos="0" relativeHeight="251671552" behindDoc="0" locked="0" layoutInCell="1" allowOverlap="1" wp14:anchorId="1FF1F108" wp14:editId="1FB88BBD">
                 <wp:simplePos x="0" y="0"/>
                 <wp:positionH relativeFrom="margin">
                   <wp:align>right</wp:align>
@@ -760,7 +927,7 @@
         <mc:AlternateContent>
           <mc:Choice Requires="wps">
             <w:drawing>
-              <wp:anchor distT="45720" distB="45720" distL="114300" distR="114300" simplePos="0" relativeHeight="251664384" behindDoc="0" locked="0" layoutInCell="1" allowOverlap="1" wp14:anchorId="67A60842" wp14:editId="6797AC8F">
+              <wp:anchor distT="45720" distB="45720" distL="114300" distR="114300" simplePos="0" relativeHeight="251664384" behindDoc="0" locked="0" layoutInCell="1" allowOverlap="1" wp14:anchorId="05D59540" wp14:editId="6DCB6594">
                 <wp:simplePos x="0" y="0"/>
                 <wp:positionH relativeFrom="margin">
                   <wp:align>left</wp:align>
@@ -891,7 +1058,7 @@
         <mc:AlternateContent>
           <mc:Choice Requires="wps">
             <w:drawing>
-              <wp:anchor distT="45720" distB="45720" distL="114300" distR="114300" simplePos="0" relativeHeight="251695104" behindDoc="0" locked="0" layoutInCell="1" allowOverlap="1" wp14:anchorId="40C3C8F5" wp14:editId="32014522">
+              <wp:anchor distT="45720" distB="45720" distL="114300" distR="114300" simplePos="0" relativeHeight="251695104" behindDoc="0" locked="0" layoutInCell="1" allowOverlap="1" wp14:anchorId="2F04DAD9" wp14:editId="684C88E0">
                 <wp:simplePos x="0" y="0"/>
                 <wp:positionH relativeFrom="margin">
                   <wp:align>left</wp:align>
@@ -962,13 +1129,7 @@
                               <w:rPr>
                                 <w:sz w:val="16"/>
                               </w:rPr>
-                              <w:t xml:space="preserve"> P5</w:t>
-                            </w:r>
-                            <w:r>
-                              <w:rPr>
-                                <w:sz w:val="16"/>
-                              </w:rPr>
-                              <w:t>9</w:t>
+                              <w:t xml:space="preserve"> P59</w:t>
                             </w:r>
                           </w:p>
                         </w:txbxContent>
@@ -990,7 +1151,7 @@
           </mc:Choice>
           <mc:Fallback>
             <w:pict>
-              <v:shape w14:anchorId="40C3C8F5" id="_x0000_s1032" type="#_x0000_t202" style="position:absolute;left:0;text-align:left;margin-left:0;margin-top:434.35pt;width:1in;height:12.75pt;z-index:251695104;visibility:visible;mso-wrap-style:square;mso-width-percent:0;mso-height-percent:0;mso-wrap-distance-left:9pt;mso-wrap-distance-top:3.6pt;mso-wrap-distance-right:9pt;mso-wrap-distance-bottom:3.6pt;mso-position-horizontal:left;mso-position-horizontal-relative:margin;mso-position-vertical:absolute;mso-position-vertical-relative:text;mso-width-percent:0;mso-height-percent:0;mso-width-relative:margin;mso-height-relative:margin;v-text-anchor:top" o:gfxdata="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" stroked="f">
+              <v:shape w14:anchorId="2F04DAD9" id="_x0000_s1033" type="#_x0000_t202" style="position:absolute;left:0;text-align:left;margin-left:0;margin-top:434.35pt;width:1in;height:12.75pt;z-index:251695104;visibility:visible;mso-wrap-style:square;mso-width-percent:0;mso-height-percent:0;mso-wrap-distance-left:9pt;mso-wrap-distance-top:3.6pt;mso-wrap-distance-right:9pt;mso-wrap-distance-bottom:3.6pt;mso-position-horizontal:left;mso-position-horizontal-relative:margin;mso-position-vertical:absolute;mso-position-vertical-relative:text;mso-width-percent:0;mso-height-percent:0;mso-width-relative:margin;mso-height-relative:margin;v-text-anchor:top" o:gfxdata="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" stroked="f">
                 <v:textbox inset=".5mm,.5mm,.5mm,.5mm">
                   <w:txbxContent>
                     <w:p>
@@ -1023,13 +1184,7 @@
                         <w:rPr>
                           <w:sz w:val="16"/>
                         </w:rPr>
-                        <w:t xml:space="preserve"> P5</w:t>
-                      </w:r>
-                      <w:r>
-                        <w:rPr>
-                          <w:sz w:val="16"/>
-                        </w:rPr>
-                        <w:t>9</w:t>
+                        <w:t xml:space="preserve"> P59</w:t>
                       </w:r>
                     </w:p>
                   </w:txbxContent>
@@ -1048,150 +1203,7 @@
         <mc:AlternateContent>
           <mc:Choice Requires="wps">
             <w:drawing>
-              <wp:anchor distT="45720" distB="45720" distL="114300" distR="114300" simplePos="0" relativeHeight="251688960" behindDoc="0" locked="0" layoutInCell="1" allowOverlap="1" wp14:anchorId="75C5F2EE" wp14:editId="46057C89">
-                <wp:simplePos x="0" y="0"/>
-                <wp:positionH relativeFrom="margin">
-                  <wp:align>left</wp:align>
-                </wp:positionH>
-                <wp:positionV relativeFrom="paragraph">
-                  <wp:posOffset>5364480</wp:posOffset>
-                </wp:positionV>
-                <wp:extent cx="914400" cy="171450"/>
-                <wp:effectExtent l="0" t="0" r="0" b="0"/>
-                <wp:wrapSquare wrapText="bothSides"/>
-                <wp:docPr id="16" name="Text Box 2"/>
-                <wp:cNvGraphicFramePr>
-                  <a:graphicFrameLocks xmlns:a="http://schemas.openxmlformats.org/drawingml/2006/main"/>
-                </wp:cNvGraphicFramePr>
-                <a:graphic xmlns:a="http://schemas.openxmlformats.org/drawingml/2006/main">
-                  <a:graphicData uri="http://schemas.microsoft.com/office/word/2010/wordprocessingShape">
-                    <wps:wsp>
-                      <wps:cNvSpPr txBox="1">
-                        <a:spLocks noChangeArrowheads="1"/>
-                      </wps:cNvSpPr>
-                      <wps:spPr bwMode="auto">
-                        <a:xfrm>
-                          <a:off x="0" y="0"/>
-                          <a:ext cx="914400" cy="171450"/>
-                        </a:xfrm>
-                        <a:prstGeom prst="rect">
-                          <a:avLst/>
-                        </a:prstGeom>
-                        <a:solidFill>
-                          <a:srgbClr val="FFFFFF"/>
-                        </a:solidFill>
-                        <a:ln w="9525">
-                          <a:noFill/>
-                          <a:miter lim="800000"/>
-                          <a:headEnd/>
-                          <a:tailEnd/>
-                        </a:ln>
-                      </wps:spPr>
-                      <wps:txbx>
-                        <w:txbxContent>
-                          <w:p>
-                            <w:pPr>
-                              <w:rPr>
-                                <w:sz w:val="16"/>
-                              </w:rPr>
-                            </w:pPr>
-                            <w:r>
-                              <w:rPr>
-                                <w:color w:val="C45911" w:themeColor="accent2" w:themeShade="BF"/>
-                                <w:sz w:val="16"/>
-                              </w:rPr>
-                              <w:t xml:space="preserve">[Sensor] </w:t>
-                            </w:r>
-                            <w:r>
-                              <w:rPr>
-                                <w:sz w:val="16"/>
-                              </w:rPr>
-                              <w:t>Index</w:t>
-                            </w:r>
-                            <w:r>
-                              <w:rPr>
-                                <w:sz w:val="16"/>
-                              </w:rPr>
-                              <w:t xml:space="preserve"> P5</w:t>
-                            </w:r>
-                            <w:r>
-                              <w:rPr>
-                                <w:sz w:val="16"/>
-                              </w:rPr>
-                              <w:t>8</w:t>
-                            </w:r>
-                          </w:p>
-                        </w:txbxContent>
-                      </wps:txbx>
-                      <wps:bodyPr rot="0" vert="horz" wrap="square" lIns="18000" tIns="18000" rIns="18000" bIns="18000" anchor="t" anchorCtr="0">
-                        <a:noAutofit/>
-                      </wps:bodyPr>
-                    </wps:wsp>
-                  </a:graphicData>
-                </a:graphic>
-                <wp14:sizeRelH relativeFrom="margin">
-                  <wp14:pctWidth>0</wp14:pctWidth>
-                </wp14:sizeRelH>
-                <wp14:sizeRelV relativeFrom="margin">
-                  <wp14:pctHeight>0</wp14:pctHeight>
-                </wp14:sizeRelV>
-              </wp:anchor>
-            </w:drawing>
-          </mc:Choice>
-          <mc:Fallback>
-            <w:pict>
-              <v:shape w14:anchorId="75C5F2EE" id="_x0000_s1033" type="#_x0000_t202" style="position:absolute;left:0;text-align:left;margin-left:0;margin-top:422.4pt;width:1in;height:13.5pt;z-index:251688960;visibility:visible;mso-wrap-style:square;mso-width-percent:0;mso-height-percent:0;mso-wrap-distance-left:9pt;mso-wrap-distance-top:3.6pt;mso-wrap-distance-right:9pt;mso-wrap-distance-bottom:3.6pt;mso-position-horizontal:left;mso-position-horizontal-relative:margin;mso-position-vertical:absolute;mso-position-vertical-relative:text;mso-width-percent:0;mso-height-percent:0;mso-width-relative:margin;mso-height-relative:margin;v-text-anchor:top" o:gfxdata="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" stroked="f">
-                <v:textbox inset=".5mm,.5mm,.5mm,.5mm">
-                  <w:txbxContent>
-                    <w:p>
-                      <w:pPr>
-                        <w:rPr>
-                          <w:sz w:val="16"/>
-                        </w:rPr>
-                      </w:pPr>
-                      <w:r>
-                        <w:rPr>
-                          <w:color w:val="C45911" w:themeColor="accent2" w:themeShade="BF"/>
-                          <w:sz w:val="16"/>
-                        </w:rPr>
-                        <w:t xml:space="preserve">[Sensor] </w:t>
-                      </w:r>
-                      <w:r>
-                        <w:rPr>
-                          <w:sz w:val="16"/>
-                        </w:rPr>
-                        <w:t>Index</w:t>
-                      </w:r>
-                      <w:r>
-                        <w:rPr>
-                          <w:sz w:val="16"/>
-                        </w:rPr>
-                        <w:t xml:space="preserve"> P5</w:t>
-                      </w:r>
-                      <w:r>
-                        <w:rPr>
-                          <w:sz w:val="16"/>
-                        </w:rPr>
-                        <w:t>8</w:t>
-                      </w:r>
-                    </w:p>
-                  </w:txbxContent>
-                </v:textbox>
-                <w10:wrap type="square" anchorx="margin"/>
-              </v:shape>
-            </w:pict>
-          </mc:Fallback>
-        </mc:AlternateContent>
-      </w:r>
-      <w:r>
-        <w:rPr>
-          <w:noProof/>
-          <w:lang w:eastAsia="en-CA"/>
-        </w:rPr>
-        <mc:AlternateContent>
-          <mc:Choice Requires="wps">
-            <w:drawing>
-              <wp:anchor distT="45720" distB="45720" distL="114300" distR="114300" simplePos="0" relativeHeight="251660288" behindDoc="0" locked="0" layoutInCell="1" allowOverlap="1" wp14:anchorId="5B877925" wp14:editId="773F776D">
+              <wp:anchor distT="45720" distB="45720" distL="114300" distR="114300" simplePos="0" relativeHeight="251660288" behindDoc="0" locked="0" layoutInCell="1" allowOverlap="1" wp14:anchorId="5B2BF59B" wp14:editId="407A1B4B">
                 <wp:simplePos x="0" y="0"/>
                 <wp:positionH relativeFrom="margin">
                   <wp:align>left</wp:align>
@@ -1322,7 +1334,7 @@
         <mc:AlternateContent>
           <mc:Choice Requires="wps">
             <w:drawing>
-              <wp:anchor distT="45720" distB="45720" distL="114300" distR="114300" simplePos="0" relativeHeight="251662336" behindDoc="0" locked="0" layoutInCell="1" allowOverlap="1" wp14:anchorId="58D57B85" wp14:editId="10F07EF3">
+              <wp:anchor distT="45720" distB="45720" distL="114300" distR="114300" simplePos="0" relativeHeight="251662336" behindDoc="0" locked="0" layoutInCell="1" allowOverlap="1" wp14:anchorId="2775D9E0" wp14:editId="6F3420BE">
                 <wp:simplePos x="0" y="0"/>
                 <wp:positionH relativeFrom="margin">
                   <wp:align>left</wp:align>
@@ -1453,7 +1465,7 @@
         <mc:AlternateContent>
           <mc:Choice Requires="wps">
             <w:drawing>
-              <wp:anchor distT="0" distB="0" distL="114300" distR="114300" simplePos="0" relativeHeight="251667456" behindDoc="0" locked="0" layoutInCell="1" allowOverlap="1" wp14:anchorId="6A007003" wp14:editId="2DD6125C">
+              <wp:anchor distT="0" distB="0" distL="114300" distR="114300" simplePos="0" relativeHeight="251667456" behindDoc="0" locked="0" layoutInCell="1" allowOverlap="1" wp14:anchorId="3DD905F8" wp14:editId="49C6D921">
                 <wp:simplePos x="0" y="0"/>
                 <wp:positionH relativeFrom="column">
                   <wp:posOffset>859155</wp:posOffset>
@@ -1533,7 +1545,7 @@
         <mc:AlternateContent>
           <mc:Choice Requires="wps">
             <w:drawing>
-              <wp:anchor distT="0" distB="0" distL="114300" distR="114300" simplePos="0" relativeHeight="251665408" behindDoc="0" locked="0" layoutInCell="1" allowOverlap="1" wp14:anchorId="088B2326" wp14:editId="5CD02678">
+              <wp:anchor distT="0" distB="0" distL="114300" distR="114300" simplePos="0" relativeHeight="251665408" behindDoc="0" locked="0" layoutInCell="1" allowOverlap="1" wp14:anchorId="6C849F40" wp14:editId="36DE5967">
                 <wp:simplePos x="0" y="0"/>
                 <wp:positionH relativeFrom="column">
                   <wp:posOffset>849630</wp:posOffset>
@@ -1609,7 +1621,7 @@
         <mc:AlternateContent>
           <mc:Choice Requires="wps">
             <w:drawing>
-              <wp:anchor distT="0" distB="0" distL="114300" distR="114300" simplePos="0" relativeHeight="251700224" behindDoc="0" locked="0" layoutInCell="1" allowOverlap="1" wp14:anchorId="3860B63E" wp14:editId="713C2A88">
+              <wp:anchor distT="0" distB="0" distL="114300" distR="114300" simplePos="0" relativeHeight="251700224" behindDoc="0" locked="0" layoutInCell="1" allowOverlap="1" wp14:anchorId="0B18A7B4" wp14:editId="4BE64B5A">
                 <wp:simplePos x="0" y="0"/>
                 <wp:positionH relativeFrom="column">
                   <wp:posOffset>897255</wp:posOffset>
@@ -1687,7 +1699,7 @@
         <mc:AlternateContent>
           <mc:Choice Requires="wps">
             <w:drawing>
-              <wp:anchor distT="0" distB="0" distL="114300" distR="114300" simplePos="0" relativeHeight="251677696" behindDoc="0" locked="0" layoutInCell="1" allowOverlap="1" wp14:anchorId="2C38A496" wp14:editId="140EC7AA">
+              <wp:anchor distT="0" distB="0" distL="114300" distR="114300" simplePos="0" relativeHeight="251677696" behindDoc="0" locked="0" layoutInCell="1" allowOverlap="1" wp14:anchorId="5CE5A6EB" wp14:editId="71415C6F">
                 <wp:simplePos x="0" y="0"/>
                 <wp:positionH relativeFrom="column">
                   <wp:posOffset>1402080</wp:posOffset>
@@ -1763,7 +1775,7 @@
         <mc:AlternateContent>
           <mc:Choice Requires="wps">
             <w:drawing>
-              <wp:anchor distT="0" distB="0" distL="114300" distR="114300" simplePos="0" relativeHeight="251684864" behindDoc="0" locked="0" layoutInCell="1" allowOverlap="1" wp14:anchorId="160E8EF1" wp14:editId="478E6048">
+              <wp:anchor distT="0" distB="0" distL="114300" distR="114300" simplePos="0" relativeHeight="251684864" behindDoc="0" locked="0" layoutInCell="1" allowOverlap="1" wp14:anchorId="73841112" wp14:editId="2C8FDE65">
                 <wp:simplePos x="0" y="0"/>
                 <wp:positionH relativeFrom="column">
                   <wp:posOffset>887730</wp:posOffset>
@@ -1841,7 +1853,7 @@
         <mc:AlternateContent>
           <mc:Choice Requires="wps">
             <w:drawing>
-              <wp:anchor distT="0" distB="0" distL="114300" distR="114300" simplePos="0" relativeHeight="251669504" behindDoc="0" locked="0" layoutInCell="1" allowOverlap="1" wp14:anchorId="3C1094DB" wp14:editId="632B6235">
+              <wp:anchor distT="0" distB="0" distL="114300" distR="114300" simplePos="0" relativeHeight="251669504" behindDoc="0" locked="0" layoutInCell="1" allowOverlap="1" wp14:anchorId="2653901A" wp14:editId="6ECBECE4">
                 <wp:simplePos x="0" y="0"/>
                 <wp:positionH relativeFrom="column">
                   <wp:posOffset>1687830</wp:posOffset>
@@ -1915,7 +1927,7 @@
           <w:lang w:eastAsia="en-CA"/>
         </w:rPr>
         <w:drawing>
-          <wp:anchor distT="0" distB="0" distL="114300" distR="114300" simplePos="0" relativeHeight="251658240" behindDoc="0" locked="0" layoutInCell="1" allowOverlap="1" wp14:anchorId="1263847E" wp14:editId="0EDE8535">
+          <wp:anchor distT="0" distB="0" distL="114300" distR="114300" simplePos="0" relativeHeight="251658240" behindDoc="0" locked="0" layoutInCell="1" allowOverlap="1" wp14:anchorId="204BD08E" wp14:editId="178C9674">
             <wp:simplePos x="0" y="0"/>
             <wp:positionH relativeFrom="margin">
               <wp:align>center</wp:align>
@@ -1979,84 +1991,6 @@
             </wp14:sizeRelV>
           </wp:anchor>
         </w:drawing>
-      </w:r>
-      <w:r>
-        <w:rPr>
-          <w:noProof/>
-          <w:lang w:eastAsia="en-CA"/>
-        </w:rPr>
-        <mc:AlternateContent>
-          <mc:Choice Requires="wps">
-            <w:drawing>
-              <wp:anchor distT="0" distB="0" distL="114300" distR="114300" simplePos="0" relativeHeight="251691008" behindDoc="0" locked="0" layoutInCell="1" allowOverlap="1" wp14:anchorId="09A8F4E9" wp14:editId="31C83A07">
-                <wp:simplePos x="0" y="0"/>
-                <wp:positionH relativeFrom="column">
-                  <wp:posOffset>897255</wp:posOffset>
-                </wp:positionH>
-                <wp:positionV relativeFrom="paragraph">
-                  <wp:posOffset>5240655</wp:posOffset>
-                </wp:positionV>
-                <wp:extent cx="1562100" cy="142875"/>
-                <wp:effectExtent l="0" t="57150" r="19050" b="28575"/>
-                <wp:wrapNone/>
-                <wp:docPr id="17" name="Straight Arrow Connector 17"/>
-                <wp:cNvGraphicFramePr/>
-                <a:graphic xmlns:a="http://schemas.openxmlformats.org/drawingml/2006/main">
-                  <a:graphicData uri="http://schemas.microsoft.com/office/word/2010/wordprocessingShape">
-                    <wps:wsp>
-                      <wps:cNvCnPr/>
-                      <wps:spPr>
-                        <a:xfrm flipV="1">
-                          <a:off x="0" y="0"/>
-                          <a:ext cx="1562100" cy="142875"/>
-                        </a:xfrm>
-                        <a:prstGeom prst="straightConnector1">
-                          <a:avLst/>
-                        </a:prstGeom>
-                        <a:ln>
-                          <a:solidFill>
-                            <a:schemeClr val="accent2">
-                              <a:lumMod val="75000"/>
-                            </a:schemeClr>
-                          </a:solidFill>
-                          <a:tailEnd type="triangle"/>
-                        </a:ln>
-                      </wps:spPr>
-                      <wps:style>
-                        <a:lnRef idx="1">
-                          <a:schemeClr val="accent1"/>
-                        </a:lnRef>
-                        <a:fillRef idx="0">
-                          <a:schemeClr val="accent1"/>
-                        </a:fillRef>
-                        <a:effectRef idx="0">
-                          <a:schemeClr val="accent1"/>
-                        </a:effectRef>
-                        <a:fontRef idx="minor">
-                          <a:schemeClr val="tx1"/>
-                        </a:fontRef>
-                      </wps:style>
-                      <wps:bodyPr/>
-                    </wps:wsp>
-                  </a:graphicData>
-                </a:graphic>
-                <wp14:sizeRelH relativeFrom="margin">
-                  <wp14:pctWidth>0</wp14:pctWidth>
-                </wp14:sizeRelH>
-                <wp14:sizeRelV relativeFrom="margin">
-                  <wp14:pctHeight>0</wp14:pctHeight>
-                </wp14:sizeRelV>
-              </wp:anchor>
-            </w:drawing>
-          </mc:Choice>
-          <mc:Fallback>
-            <w:pict>
-              <v:shape w14:anchorId="3074C84E" id="Straight Arrow Connector 17" o:spid="_x0000_s1026" type="#_x0000_t32" style="position:absolute;margin-left:70.65pt;margin-top:412.65pt;width:123pt;height:11.25pt;flip:y;z-index:251691008;visibility:visible;mso-wrap-style:square;mso-width-percent:0;mso-height-percent:0;mso-wrap-distance-left:9pt;mso-wrap-distance-top:0;mso-wrap-distance-right:9pt;mso-wrap-distance-bottom:0;mso-position-horizontal:absolute;mso-position-horizontal-relative:text;mso-position-vertical:absolute;mso-position-vertical-relative:text;mso-width-percent:0;mso-height-percent:0;mso-width-relative:margin;mso-height-relative:margin" o:gfxdata="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" strokecolor="#c45911 [2405]" strokeweight=".5pt">
-                <v:stroke endarrow="block" joinstyle="miter"/>
-              </v:shape>
-            </w:pict>
-          </mc:Fallback>
-        </mc:AlternateContent>
       </w:r>
       <w:r>
         <w:rPr>

</xml_diff>

<commit_message>
updated documentation and TODO overall
</commit_message>
<xml_diff>
--- a/Firmware/guides/drafts/Microcontroller_Visual_Map.docx
+++ b/Firmware/guides/drafts/Microcontroller_Visual_Map.docx
@@ -16,7 +16,238 @@
         <mc:AlternateContent>
           <mc:Choice Requires="wps">
             <w:drawing>
-              <wp:anchor distT="0" distB="0" distL="114300" distR="114300" simplePos="0" relativeHeight="251691008" behindDoc="0" locked="0" layoutInCell="1" allowOverlap="1" wp14:anchorId="72302CAB" wp14:editId="3D2E9428">
+              <wp:anchor distT="0" distB="0" distL="114300" distR="114300" simplePos="0" relativeHeight="251693056" behindDoc="0" locked="0" layoutInCell="1" allowOverlap="1" wp14:anchorId="62AB5982" wp14:editId="6295B84D">
+                <wp:simplePos x="0" y="0"/>
+                <wp:positionH relativeFrom="column">
+                  <wp:posOffset>925829</wp:posOffset>
+                </wp:positionH>
+                <wp:positionV relativeFrom="paragraph">
+                  <wp:posOffset>5364479</wp:posOffset>
+                </wp:positionV>
+                <wp:extent cx="1381125" cy="45719"/>
+                <wp:effectExtent l="0" t="76200" r="9525" b="50165"/>
+                <wp:wrapNone/>
+                <wp:docPr id="18" name="Straight Arrow Connector 18"/>
+                <wp:cNvGraphicFramePr/>
+                <a:graphic xmlns:a="http://schemas.openxmlformats.org/drawingml/2006/main">
+                  <a:graphicData uri="http://schemas.microsoft.com/office/word/2010/wordprocessingShape">
+                    <wps:wsp>
+                      <wps:cNvCnPr/>
+                      <wps:spPr>
+                        <a:xfrm flipV="1">
+                          <a:off x="0" y="0"/>
+                          <a:ext cx="1381125" cy="45719"/>
+                        </a:xfrm>
+                        <a:prstGeom prst="straightConnector1">
+                          <a:avLst/>
+                        </a:prstGeom>
+                        <a:ln>
+                          <a:solidFill>
+                            <a:schemeClr val="accent2">
+                              <a:lumMod val="75000"/>
+                            </a:schemeClr>
+                          </a:solidFill>
+                          <a:tailEnd type="triangle"/>
+                        </a:ln>
+                      </wps:spPr>
+                      <wps:style>
+                        <a:lnRef idx="1">
+                          <a:schemeClr val="accent1"/>
+                        </a:lnRef>
+                        <a:fillRef idx="0">
+                          <a:schemeClr val="accent1"/>
+                        </a:fillRef>
+                        <a:effectRef idx="0">
+                          <a:schemeClr val="accent1"/>
+                        </a:effectRef>
+                        <a:fontRef idx="minor">
+                          <a:schemeClr val="tx1"/>
+                        </a:fontRef>
+                      </wps:style>
+                      <wps:bodyPr/>
+                    </wps:wsp>
+                  </a:graphicData>
+                </a:graphic>
+                <wp14:sizeRelH relativeFrom="margin">
+                  <wp14:pctWidth>0</wp14:pctWidth>
+                </wp14:sizeRelH>
+                <wp14:sizeRelV relativeFrom="margin">
+                  <wp14:pctHeight>0</wp14:pctHeight>
+                </wp14:sizeRelV>
+              </wp:anchor>
+            </w:drawing>
+          </mc:Choice>
+          <mc:Fallback>
+            <w:pict>
+              <v:shapetype w14:anchorId="05090682" id="_x0000_t32" coordsize="21600,21600" o:spt="32" o:oned="t" path="m,l21600,21600e" filled="f">
+                <v:path arrowok="t" fillok="f" o:connecttype="none"/>
+                <o:lock v:ext="edit" shapetype="t"/>
+              </v:shapetype>
+              <v:shape id="Straight Arrow Connector 18" o:spid="_x0000_s1026" type="#_x0000_t32" style="position:absolute;margin-left:72.9pt;margin-top:422.4pt;width:108.75pt;height:3.6pt;flip:y;z-index:251693056;visibility:visible;mso-wrap-style:square;mso-width-percent:0;mso-height-percent:0;mso-wrap-distance-left:9pt;mso-wrap-distance-top:0;mso-wrap-distance-right:9pt;mso-wrap-distance-bottom:0;mso-position-horizontal:absolute;mso-position-horizontal-relative:text;mso-position-vertical:absolute;mso-position-vertical-relative:text;mso-width-percent:0;mso-height-percent:0;mso-width-relative:margin;mso-height-relative:margin" o:gfxdata="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" strokecolor="#c45911 [2405]" strokeweight=".5pt">
+                <v:stroke endarrow="block" joinstyle="miter"/>
+              </v:shape>
+            </w:pict>
+          </mc:Fallback>
+        </mc:AlternateContent>
+      </w:r>
+      <w:r>
+        <w:rPr>
+          <w:noProof/>
+          <w:lang w:eastAsia="en-CA"/>
+        </w:rPr>
+        <mc:AlternateContent>
+          <mc:Choice Requires="wps">
+            <w:drawing>
+              <wp:anchor distT="45720" distB="45720" distL="114300" distR="114300" simplePos="0" relativeHeight="251695104" behindDoc="0" locked="0" layoutInCell="1" allowOverlap="1" wp14:anchorId="4F288C67" wp14:editId="619F2B66">
+                <wp:simplePos x="0" y="0"/>
+                <wp:positionH relativeFrom="margin">
+                  <wp:align>left</wp:align>
+                </wp:positionH>
+                <wp:positionV relativeFrom="paragraph">
+                  <wp:posOffset>5354320</wp:posOffset>
+                </wp:positionV>
+                <wp:extent cx="914400" cy="161925"/>
+                <wp:effectExtent l="0" t="0" r="0" b="9525"/>
+                <wp:wrapSquare wrapText="bothSides"/>
+                <wp:docPr id="19" name="Text Box 2"/>
+                <wp:cNvGraphicFramePr>
+                  <a:graphicFrameLocks xmlns:a="http://schemas.openxmlformats.org/drawingml/2006/main"/>
+                </wp:cNvGraphicFramePr>
+                <a:graphic xmlns:a="http://schemas.openxmlformats.org/drawingml/2006/main">
+                  <a:graphicData uri="http://schemas.microsoft.com/office/word/2010/wordprocessingShape">
+                    <wps:wsp>
+                      <wps:cNvSpPr txBox="1">
+                        <a:spLocks noChangeArrowheads="1"/>
+                      </wps:cNvSpPr>
+                      <wps:spPr bwMode="auto">
+                        <a:xfrm>
+                          <a:off x="0" y="0"/>
+                          <a:ext cx="914400" cy="161925"/>
+                        </a:xfrm>
+                        <a:prstGeom prst="rect">
+                          <a:avLst/>
+                        </a:prstGeom>
+                        <a:solidFill>
+                          <a:srgbClr val="FFFFFF"/>
+                        </a:solidFill>
+                        <a:ln w="9525">
+                          <a:noFill/>
+                          <a:miter lim="800000"/>
+                          <a:headEnd/>
+                          <a:tailEnd/>
+                        </a:ln>
+                      </wps:spPr>
+                      <wps:txbx>
+                        <w:txbxContent>
+                          <w:p>
+                            <w:pPr>
+                              <w:rPr>
+                                <w:sz w:val="16"/>
+                              </w:rPr>
+                            </w:pPr>
+                            <w:r>
+                              <w:rPr>
+                                <w:color w:val="C45911" w:themeColor="accent2" w:themeShade="BF"/>
+                                <w:sz w:val="16"/>
+                              </w:rPr>
+                              <w:t>[Sensor</w:t>
+                            </w:r>
+                            <w:r>
+                              <w:rPr>
+                                <w:color w:val="C45911" w:themeColor="accent2" w:themeShade="BF"/>
+                                <w:sz w:val="16"/>
+                              </w:rPr>
+                              <w:t xml:space="preserve">] </w:t>
+                            </w:r>
+                            <w:r>
+                              <w:rPr>
+                                <w:sz w:val="16"/>
+                              </w:rPr>
+                              <w:t>Middle</w:t>
+                            </w:r>
+                            <w:r>
+                              <w:rPr>
+                                <w:sz w:val="16"/>
+                              </w:rPr>
+                              <w:t xml:space="preserve"> P59</w:t>
+                            </w:r>
+                          </w:p>
+                        </w:txbxContent>
+                      </wps:txbx>
+                      <wps:bodyPr rot="0" vert="horz" wrap="square" lIns="18000" tIns="18000" rIns="18000" bIns="18000" anchor="t" anchorCtr="0">
+                        <a:noAutofit/>
+                      </wps:bodyPr>
+                    </wps:wsp>
+                  </a:graphicData>
+                </a:graphic>
+                <wp14:sizeRelH relativeFrom="margin">
+                  <wp14:pctWidth>0</wp14:pctWidth>
+                </wp14:sizeRelH>
+                <wp14:sizeRelV relativeFrom="margin">
+                  <wp14:pctHeight>0</wp14:pctHeight>
+                </wp14:sizeRelV>
+              </wp:anchor>
+            </w:drawing>
+          </mc:Choice>
+          <mc:Fallback>
+            <w:pict>
+              <v:shapetype w14:anchorId="4F288C67" id="_x0000_t202" coordsize="21600,21600" o:spt="202" path="m,l,21600r21600,l21600,xe">
+                <v:stroke joinstyle="miter"/>
+                <v:path gradientshapeok="t" o:connecttype="rect"/>
+              </v:shapetype>
+              <v:shape id="Text Box 2" o:spid="_x0000_s1026" type="#_x0000_t202" style="position:absolute;left:0;text-align:left;margin-left:0;margin-top:421.6pt;width:1in;height:12.75pt;z-index:251695104;visibility:visible;mso-wrap-style:square;mso-width-percent:0;mso-height-percent:0;mso-wrap-distance-left:9pt;mso-wrap-distance-top:3.6pt;mso-wrap-distance-right:9pt;mso-wrap-distance-bottom:3.6pt;mso-position-horizontal:left;mso-position-horizontal-relative:margin;mso-position-vertical:absolute;mso-position-vertical-relative:text;mso-width-percent:0;mso-height-percent:0;mso-width-relative:margin;mso-height-relative:margin;v-text-anchor:top" o:gfxdata="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" stroked="f">
+                <v:textbox inset=".5mm,.5mm,.5mm,.5mm">
+                  <w:txbxContent>
+                    <w:p>
+                      <w:pPr>
+                        <w:rPr>
+                          <w:sz w:val="16"/>
+                        </w:rPr>
+                      </w:pPr>
+                      <w:r>
+                        <w:rPr>
+                          <w:color w:val="C45911" w:themeColor="accent2" w:themeShade="BF"/>
+                          <w:sz w:val="16"/>
+                        </w:rPr>
+                        <w:t>[Sensor</w:t>
+                      </w:r>
+                      <w:r>
+                        <w:rPr>
+                          <w:color w:val="C45911" w:themeColor="accent2" w:themeShade="BF"/>
+                          <w:sz w:val="16"/>
+                        </w:rPr>
+                        <w:t xml:space="preserve">] </w:t>
+                      </w:r>
+                      <w:r>
+                        <w:rPr>
+                          <w:sz w:val="16"/>
+                        </w:rPr>
+                        <w:t>Middle</w:t>
+                      </w:r>
+                      <w:r>
+                        <w:rPr>
+                          <w:sz w:val="16"/>
+                        </w:rPr>
+                        <w:t xml:space="preserve"> P59</w:t>
+                      </w:r>
+                    </w:p>
+                  </w:txbxContent>
+                </v:textbox>
+                <w10:wrap type="square" anchorx="margin"/>
+              </v:shape>
+            </w:pict>
+          </mc:Fallback>
+        </mc:AlternateContent>
+      </w:r>
+      <w:r>
+        <w:rPr>
+          <w:noProof/>
+          <w:lang w:eastAsia="en-CA"/>
+        </w:rPr>
+        <mc:AlternateContent>
+          <mc:Choice Requires="wps">
+            <w:drawing>
+              <wp:anchor distT="0" distB="0" distL="114300" distR="114300" simplePos="0" relativeHeight="251691008" behindDoc="0" locked="0" layoutInCell="1" allowOverlap="1" wp14:anchorId="4FF6DDDA" wp14:editId="4CA9E3D7">
                 <wp:simplePos x="0" y="0"/>
                 <wp:positionH relativeFrom="column">
                   <wp:posOffset>887729</wp:posOffset>
@@ -98,7 +329,7 @@
         <mc:AlternateContent>
           <mc:Choice Requires="wps">
             <w:drawing>
-              <wp:anchor distT="45720" distB="45720" distL="114300" distR="114300" simplePos="0" relativeHeight="251688960" behindDoc="0" locked="0" layoutInCell="1" allowOverlap="1" wp14:anchorId="2B7450EE" wp14:editId="2851902E">
+              <wp:anchor distT="45720" distB="45720" distL="114300" distR="114300" simplePos="0" relativeHeight="251688960" behindDoc="0" locked="0" layoutInCell="1" allowOverlap="1" wp14:anchorId="2C967B4F" wp14:editId="24055520">
                 <wp:simplePos x="0" y="0"/>
                 <wp:positionH relativeFrom="margin">
                   <wp:align>left</wp:align>
@@ -221,7 +452,7 @@
         <mc:AlternateContent>
           <mc:Choice Requires="wps">
             <w:drawing>
-              <wp:anchor distT="45720" distB="45720" distL="114300" distR="114300" simplePos="0" relativeHeight="251675648" behindDoc="0" locked="0" layoutInCell="1" allowOverlap="1" wp14:anchorId="5C1506C2" wp14:editId="2DB11659">
+              <wp:anchor distT="45720" distB="45720" distL="114300" distR="114300" simplePos="0" relativeHeight="251675648" behindDoc="0" locked="0" layoutInCell="1" allowOverlap="1" wp14:anchorId="7B9F74C7" wp14:editId="2F4FF36D">
                 <wp:simplePos x="0" y="0"/>
                 <wp:positionH relativeFrom="margin">
                   <wp:align>left</wp:align>
@@ -344,7 +575,7 @@
         <mc:AlternateContent>
           <mc:Choice Requires="wps">
             <w:drawing>
-              <wp:anchor distT="45720" distB="45720" distL="114300" distR="114300" simplePos="0" relativeHeight="251681792" behindDoc="0" locked="0" layoutInCell="1" allowOverlap="1" wp14:anchorId="7DB30DF3" wp14:editId="592B1744">
+              <wp:anchor distT="45720" distB="45720" distL="114300" distR="114300" simplePos="0" relativeHeight="251681792" behindDoc="0" locked="0" layoutInCell="1" allowOverlap="1" wp14:anchorId="293A5D43" wp14:editId="3F18A3D0">
                 <wp:simplePos x="0" y="0"/>
                 <wp:positionH relativeFrom="margin">
                   <wp:align>left</wp:align>
@@ -463,7 +694,7 @@
         <mc:AlternateContent>
           <mc:Choice Requires="wps">
             <w:drawing>
-              <wp:anchor distT="0" distB="0" distL="114300" distR="114300" simplePos="0" relativeHeight="251696128" behindDoc="0" locked="0" layoutInCell="1" allowOverlap="1" wp14:anchorId="65286C6F" wp14:editId="5AD4CB45">
+              <wp:anchor distT="0" distB="0" distL="114300" distR="114300" simplePos="0" relativeHeight="251696128" behindDoc="0" locked="0" layoutInCell="1" allowOverlap="1" wp14:anchorId="2F513F8D" wp14:editId="5AFFC7A8">
                 <wp:simplePos x="0" y="0"/>
                 <wp:positionH relativeFrom="column">
                   <wp:posOffset>830580</wp:posOffset>
@@ -532,7 +763,7 @@
         <mc:AlternateContent>
           <mc:Choice Requires="wps">
             <w:drawing>
-              <wp:anchor distT="45720" distB="45720" distL="114300" distR="114300" simplePos="0" relativeHeight="251698176" behindDoc="0" locked="0" layoutInCell="1" allowOverlap="1" wp14:anchorId="3086F3F4" wp14:editId="4449A1F8">
+              <wp:anchor distT="45720" distB="45720" distL="114300" distR="114300" simplePos="0" relativeHeight="251698176" behindDoc="0" locked="0" layoutInCell="1" allowOverlap="1" wp14:anchorId="219B6428" wp14:editId="615E0A20">
                 <wp:simplePos x="0" y="0"/>
                 <wp:positionH relativeFrom="margin">
                   <wp:posOffset>0</wp:posOffset>
@@ -663,7 +894,7 @@
         <mc:AlternateContent>
           <mc:Choice Requires="wps">
             <w:drawing>
-              <wp:anchor distT="45720" distB="45720" distL="114300" distR="114300" simplePos="0" relativeHeight="251686912" behindDoc="0" locked="0" layoutInCell="1" allowOverlap="1" wp14:anchorId="57D78820" wp14:editId="028E1616">
+              <wp:anchor distT="45720" distB="45720" distL="114300" distR="114300" simplePos="0" relativeHeight="251686912" behindDoc="0" locked="0" layoutInCell="1" allowOverlap="1" wp14:anchorId="6FB76548" wp14:editId="69B57E6E">
                 <wp:simplePos x="0" y="0"/>
                 <wp:positionH relativeFrom="margin">
                   <wp:posOffset>0</wp:posOffset>
@@ -808,7 +1039,7 @@
         <mc:AlternateContent>
           <mc:Choice Requires="wps">
             <w:drawing>
-              <wp:anchor distT="45720" distB="45720" distL="114300" distR="114300" simplePos="0" relativeHeight="251671552" behindDoc="0" locked="0" layoutInCell="1" allowOverlap="1" wp14:anchorId="1FF1F108" wp14:editId="1FB88BBD">
+              <wp:anchor distT="45720" distB="45720" distL="114300" distR="114300" simplePos="0" relativeHeight="251671552" behindDoc="0" locked="0" layoutInCell="1" allowOverlap="1" wp14:anchorId="72C024CA" wp14:editId="505049A0">
                 <wp:simplePos x="0" y="0"/>
                 <wp:positionH relativeFrom="margin">
                   <wp:align>right</wp:align>
@@ -927,7 +1158,7 @@
         <mc:AlternateContent>
           <mc:Choice Requires="wps">
             <w:drawing>
-              <wp:anchor distT="45720" distB="45720" distL="114300" distR="114300" simplePos="0" relativeHeight="251664384" behindDoc="0" locked="0" layoutInCell="1" allowOverlap="1" wp14:anchorId="05D59540" wp14:editId="6DCB6594">
+              <wp:anchor distT="45720" distB="45720" distL="114300" distR="114300" simplePos="0" relativeHeight="251664384" behindDoc="0" locked="0" layoutInCell="1" allowOverlap="1" wp14:anchorId="33255CDD" wp14:editId="3B6846AE">
                 <wp:simplePos x="0" y="0"/>
                 <wp:positionH relativeFrom="margin">
                   <wp:align>left</wp:align>
@@ -1013,7 +1244,7 @@
           </mc:Choice>
           <mc:Fallback>
             <w:pict>
-              <v:shape w14:anchorId="67A60842" id="_x0000_s1031" type="#_x0000_t202" style="position:absolute;left:0;text-align:left;margin-left:0;margin-top:567.9pt;width:64.5pt;height:15pt;z-index:251664384;visibility:visible;mso-wrap-style:square;mso-width-percent:0;mso-height-percent:0;mso-wrap-distance-left:9pt;mso-wrap-distance-top:3.6pt;mso-wrap-distance-right:9pt;mso-wrap-distance-bottom:3.6pt;mso-position-horizontal:left;mso-position-horizontal-relative:margin;mso-position-vertical:absolute;mso-position-vertical-relative:text;mso-width-percent:0;mso-height-percent:0;mso-width-relative:margin;mso-height-relative:margin;v-text-anchor:top" o:gfxdata="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" stroked="f">
+              <v:shape w14:anchorId="33255CDD" id="_x0000_s1033" type="#_x0000_t202" style="position:absolute;left:0;text-align:left;margin-left:0;margin-top:567.9pt;width:64.5pt;height:15pt;z-index:251664384;visibility:visible;mso-wrap-style:square;mso-width-percent:0;mso-height-percent:0;mso-wrap-distance-left:9pt;mso-wrap-distance-top:3.6pt;mso-wrap-distance-right:9pt;mso-wrap-distance-bottom:3.6pt;mso-position-horizontal:left;mso-position-horizontal-relative:margin;mso-position-vertical:absolute;mso-position-vertical-relative:text;mso-width-percent:0;mso-height-percent:0;mso-width-relative:margin;mso-height-relative:margin;v-text-anchor:top" o:gfxdata="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" stroked="f">
                 <v:textbox inset=".5mm,.5mm,.5mm,.5mm">
                   <w:txbxContent>
                     <w:p>
@@ -1058,152 +1289,7 @@
         <mc:AlternateContent>
           <mc:Choice Requires="wps">
             <w:drawing>
-              <wp:anchor distT="45720" distB="45720" distL="114300" distR="114300" simplePos="0" relativeHeight="251695104" behindDoc="0" locked="0" layoutInCell="1" allowOverlap="1" wp14:anchorId="2F04DAD9" wp14:editId="684C88E0">
-                <wp:simplePos x="0" y="0"/>
-                <wp:positionH relativeFrom="margin">
-                  <wp:align>left</wp:align>
-                </wp:positionH>
-                <wp:positionV relativeFrom="paragraph">
-                  <wp:posOffset>5516245</wp:posOffset>
-                </wp:positionV>
-                <wp:extent cx="914400" cy="161925"/>
-                <wp:effectExtent l="0" t="0" r="0" b="9525"/>
-                <wp:wrapSquare wrapText="bothSides"/>
-                <wp:docPr id="19" name="Text Box 2"/>
-                <wp:cNvGraphicFramePr>
-                  <a:graphicFrameLocks xmlns:a="http://schemas.openxmlformats.org/drawingml/2006/main"/>
-                </wp:cNvGraphicFramePr>
-                <a:graphic xmlns:a="http://schemas.openxmlformats.org/drawingml/2006/main">
-                  <a:graphicData uri="http://schemas.microsoft.com/office/word/2010/wordprocessingShape">
-                    <wps:wsp>
-                      <wps:cNvSpPr txBox="1">
-                        <a:spLocks noChangeArrowheads="1"/>
-                      </wps:cNvSpPr>
-                      <wps:spPr bwMode="auto">
-                        <a:xfrm>
-                          <a:off x="0" y="0"/>
-                          <a:ext cx="914400" cy="161925"/>
-                        </a:xfrm>
-                        <a:prstGeom prst="rect">
-                          <a:avLst/>
-                        </a:prstGeom>
-                        <a:solidFill>
-                          <a:srgbClr val="FFFFFF"/>
-                        </a:solidFill>
-                        <a:ln w="9525">
-                          <a:noFill/>
-                          <a:miter lim="800000"/>
-                          <a:headEnd/>
-                          <a:tailEnd/>
-                        </a:ln>
-                      </wps:spPr>
-                      <wps:txbx>
-                        <w:txbxContent>
-                          <w:p>
-                            <w:pPr>
-                              <w:rPr>
-                                <w:sz w:val="16"/>
-                              </w:rPr>
-                            </w:pPr>
-                            <w:r>
-                              <w:rPr>
-                                <w:color w:val="C45911" w:themeColor="accent2" w:themeShade="BF"/>
-                                <w:sz w:val="16"/>
-                              </w:rPr>
-                              <w:t>[Sensor</w:t>
-                            </w:r>
-                            <w:r>
-                              <w:rPr>
-                                <w:color w:val="C45911" w:themeColor="accent2" w:themeShade="BF"/>
-                                <w:sz w:val="16"/>
-                              </w:rPr>
-                              <w:t xml:space="preserve">] </w:t>
-                            </w:r>
-                            <w:r>
-                              <w:rPr>
-                                <w:sz w:val="16"/>
-                              </w:rPr>
-                              <w:t>Middle</w:t>
-                            </w:r>
-                            <w:r>
-                              <w:rPr>
-                                <w:sz w:val="16"/>
-                              </w:rPr>
-                              <w:t xml:space="preserve"> P59</w:t>
-                            </w:r>
-                          </w:p>
-                        </w:txbxContent>
-                      </wps:txbx>
-                      <wps:bodyPr rot="0" vert="horz" wrap="square" lIns="18000" tIns="18000" rIns="18000" bIns="18000" anchor="t" anchorCtr="0">
-                        <a:noAutofit/>
-                      </wps:bodyPr>
-                    </wps:wsp>
-                  </a:graphicData>
-                </a:graphic>
-                <wp14:sizeRelH relativeFrom="margin">
-                  <wp14:pctWidth>0</wp14:pctWidth>
-                </wp14:sizeRelH>
-                <wp14:sizeRelV relativeFrom="margin">
-                  <wp14:pctHeight>0</wp14:pctHeight>
-                </wp14:sizeRelV>
-              </wp:anchor>
-            </w:drawing>
-          </mc:Choice>
-          <mc:Fallback>
-            <w:pict>
-              <v:shape w14:anchorId="2F04DAD9" id="_x0000_s1033" type="#_x0000_t202" style="position:absolute;left:0;text-align:left;margin-left:0;margin-top:434.35pt;width:1in;height:12.75pt;z-index:251695104;visibility:visible;mso-wrap-style:square;mso-width-percent:0;mso-height-percent:0;mso-wrap-distance-left:9pt;mso-wrap-distance-top:3.6pt;mso-wrap-distance-right:9pt;mso-wrap-distance-bottom:3.6pt;mso-position-horizontal:left;mso-position-horizontal-relative:margin;mso-position-vertical:absolute;mso-position-vertical-relative:text;mso-width-percent:0;mso-height-percent:0;mso-width-relative:margin;mso-height-relative:margin;v-text-anchor:top" o:gfxdata="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" stroked="f">
-                <v:textbox inset=".5mm,.5mm,.5mm,.5mm">
-                  <w:txbxContent>
-                    <w:p>
-                      <w:pPr>
-                        <w:rPr>
-                          <w:sz w:val="16"/>
-                        </w:rPr>
-                      </w:pPr>
-                      <w:r>
-                        <w:rPr>
-                          <w:color w:val="C45911" w:themeColor="accent2" w:themeShade="BF"/>
-                          <w:sz w:val="16"/>
-                        </w:rPr>
-                        <w:t>[Sensor</w:t>
-                      </w:r>
-                      <w:r>
-                        <w:rPr>
-                          <w:color w:val="C45911" w:themeColor="accent2" w:themeShade="BF"/>
-                          <w:sz w:val="16"/>
-                        </w:rPr>
-                        <w:t xml:space="preserve">] </w:t>
-                      </w:r>
-                      <w:r>
-                        <w:rPr>
-                          <w:sz w:val="16"/>
-                        </w:rPr>
-                        <w:t>Middle</w:t>
-                      </w:r>
-                      <w:r>
-                        <w:rPr>
-                          <w:sz w:val="16"/>
-                        </w:rPr>
-                        <w:t xml:space="preserve"> P59</w:t>
-                      </w:r>
-                    </w:p>
-                  </w:txbxContent>
-                </v:textbox>
-                <w10:wrap type="square" anchorx="margin"/>
-              </v:shape>
-            </w:pict>
-          </mc:Fallback>
-        </mc:AlternateContent>
-      </w:r>
-      <w:r>
-        <w:rPr>
-          <w:noProof/>
-          <w:lang w:eastAsia="en-CA"/>
-        </w:rPr>
-        <mc:AlternateContent>
-          <mc:Choice Requires="wps">
-            <w:drawing>
-              <wp:anchor distT="45720" distB="45720" distL="114300" distR="114300" simplePos="0" relativeHeight="251660288" behindDoc="0" locked="0" layoutInCell="1" allowOverlap="1" wp14:anchorId="5B2BF59B" wp14:editId="407A1B4B">
+              <wp:anchor distT="45720" distB="45720" distL="114300" distR="114300" simplePos="0" relativeHeight="251660288" behindDoc="0" locked="0" layoutInCell="1" allowOverlap="1" wp14:anchorId="48DE0E31" wp14:editId="09D3519C">
                 <wp:simplePos x="0" y="0"/>
                 <wp:positionH relativeFrom="margin">
                   <wp:align>left</wp:align>
@@ -1334,7 +1420,7 @@
         <mc:AlternateContent>
           <mc:Choice Requires="wps">
             <w:drawing>
-              <wp:anchor distT="45720" distB="45720" distL="114300" distR="114300" simplePos="0" relativeHeight="251662336" behindDoc="0" locked="0" layoutInCell="1" allowOverlap="1" wp14:anchorId="2775D9E0" wp14:editId="6F3420BE">
+              <wp:anchor distT="45720" distB="45720" distL="114300" distR="114300" simplePos="0" relativeHeight="251662336" behindDoc="0" locked="0" layoutInCell="1" allowOverlap="1" wp14:anchorId="0AEE7F0E" wp14:editId="7A8CE418">
                 <wp:simplePos x="0" y="0"/>
                 <wp:positionH relativeFrom="margin">
                   <wp:align>left</wp:align>
@@ -1465,7 +1551,7 @@
         <mc:AlternateContent>
           <mc:Choice Requires="wps">
             <w:drawing>
-              <wp:anchor distT="0" distB="0" distL="114300" distR="114300" simplePos="0" relativeHeight="251667456" behindDoc="0" locked="0" layoutInCell="1" allowOverlap="1" wp14:anchorId="3DD905F8" wp14:editId="49C6D921">
+              <wp:anchor distT="0" distB="0" distL="114300" distR="114300" simplePos="0" relativeHeight="251667456" behindDoc="0" locked="0" layoutInCell="1" allowOverlap="1" wp14:anchorId="0A176CC6" wp14:editId="3FB4ABBD">
                 <wp:simplePos x="0" y="0"/>
                 <wp:positionH relativeFrom="column">
                   <wp:posOffset>859155</wp:posOffset>
@@ -1545,7 +1631,7 @@
         <mc:AlternateContent>
           <mc:Choice Requires="wps">
             <w:drawing>
-              <wp:anchor distT="0" distB="0" distL="114300" distR="114300" simplePos="0" relativeHeight="251665408" behindDoc="0" locked="0" layoutInCell="1" allowOverlap="1" wp14:anchorId="6C849F40" wp14:editId="36DE5967">
+              <wp:anchor distT="0" distB="0" distL="114300" distR="114300" simplePos="0" relativeHeight="251665408" behindDoc="0" locked="0" layoutInCell="1" allowOverlap="1" wp14:anchorId="112D5A43" wp14:editId="13EC85B3">
                 <wp:simplePos x="0" y="0"/>
                 <wp:positionH relativeFrom="column">
                   <wp:posOffset>849630</wp:posOffset>
@@ -1621,7 +1707,7 @@
         <mc:AlternateContent>
           <mc:Choice Requires="wps">
             <w:drawing>
-              <wp:anchor distT="0" distB="0" distL="114300" distR="114300" simplePos="0" relativeHeight="251700224" behindDoc="0" locked="0" layoutInCell="1" allowOverlap="1" wp14:anchorId="0B18A7B4" wp14:editId="4BE64B5A">
+              <wp:anchor distT="0" distB="0" distL="114300" distR="114300" simplePos="0" relativeHeight="251700224" behindDoc="0" locked="0" layoutInCell="1" allowOverlap="1" wp14:anchorId="73D1D0D5" wp14:editId="53456D0B">
                 <wp:simplePos x="0" y="0"/>
                 <wp:positionH relativeFrom="column">
                   <wp:posOffset>897255</wp:posOffset>
@@ -1699,7 +1785,7 @@
         <mc:AlternateContent>
           <mc:Choice Requires="wps">
             <w:drawing>
-              <wp:anchor distT="0" distB="0" distL="114300" distR="114300" simplePos="0" relativeHeight="251677696" behindDoc="0" locked="0" layoutInCell="1" allowOverlap="1" wp14:anchorId="5CE5A6EB" wp14:editId="71415C6F">
+              <wp:anchor distT="0" distB="0" distL="114300" distR="114300" simplePos="0" relativeHeight="251677696" behindDoc="0" locked="0" layoutInCell="1" allowOverlap="1" wp14:anchorId="29752DF7" wp14:editId="0F7136F3">
                 <wp:simplePos x="0" y="0"/>
                 <wp:positionH relativeFrom="column">
                   <wp:posOffset>1402080</wp:posOffset>
@@ -1775,7 +1861,7 @@
         <mc:AlternateContent>
           <mc:Choice Requires="wps">
             <w:drawing>
-              <wp:anchor distT="0" distB="0" distL="114300" distR="114300" simplePos="0" relativeHeight="251684864" behindDoc="0" locked="0" layoutInCell="1" allowOverlap="1" wp14:anchorId="73841112" wp14:editId="2C8FDE65">
+              <wp:anchor distT="0" distB="0" distL="114300" distR="114300" simplePos="0" relativeHeight="251684864" behindDoc="0" locked="0" layoutInCell="1" allowOverlap="1" wp14:anchorId="0555B011" wp14:editId="435040F6">
                 <wp:simplePos x="0" y="0"/>
                 <wp:positionH relativeFrom="column">
                   <wp:posOffset>887730</wp:posOffset>
@@ -1853,7 +1939,7 @@
         <mc:AlternateContent>
           <mc:Choice Requires="wps">
             <w:drawing>
-              <wp:anchor distT="0" distB="0" distL="114300" distR="114300" simplePos="0" relativeHeight="251669504" behindDoc="0" locked="0" layoutInCell="1" allowOverlap="1" wp14:anchorId="2653901A" wp14:editId="6ECBECE4">
+              <wp:anchor distT="0" distB="0" distL="114300" distR="114300" simplePos="0" relativeHeight="251669504" behindDoc="0" locked="0" layoutInCell="1" allowOverlap="1" wp14:anchorId="78D8ED76" wp14:editId="351ACEBD">
                 <wp:simplePos x="0" y="0"/>
                 <wp:positionH relativeFrom="column">
                   <wp:posOffset>1687830</wp:posOffset>
@@ -1927,7 +2013,7 @@
           <w:lang w:eastAsia="en-CA"/>
         </w:rPr>
         <w:drawing>
-          <wp:anchor distT="0" distB="0" distL="114300" distR="114300" simplePos="0" relativeHeight="251658240" behindDoc="0" locked="0" layoutInCell="1" allowOverlap="1" wp14:anchorId="204BD08E" wp14:editId="178C9674">
+          <wp:anchor distT="0" distB="0" distL="114300" distR="114300" simplePos="0" relativeHeight="251658240" behindDoc="0" locked="0" layoutInCell="1" allowOverlap="1" wp14:anchorId="607A00B3" wp14:editId="4379BD47">
             <wp:simplePos x="0" y="0"/>
             <wp:positionH relativeFrom="margin">
               <wp:align>center</wp:align>
@@ -1991,84 +2077,6 @@
             </wp14:sizeRelV>
           </wp:anchor>
         </w:drawing>
-      </w:r>
-      <w:r>
-        <w:rPr>
-          <w:noProof/>
-          <w:lang w:eastAsia="en-CA"/>
-        </w:rPr>
-        <mc:AlternateContent>
-          <mc:Choice Requires="wps">
-            <w:drawing>
-              <wp:anchor distT="0" distB="0" distL="114300" distR="114300" simplePos="0" relativeHeight="251693056" behindDoc="0" locked="0" layoutInCell="1" allowOverlap="1" wp14:anchorId="6966FEE6" wp14:editId="2F4DAE06">
-                <wp:simplePos x="0" y="0"/>
-                <wp:positionH relativeFrom="column">
-                  <wp:posOffset>916304</wp:posOffset>
-                </wp:positionH>
-                <wp:positionV relativeFrom="paragraph">
-                  <wp:posOffset>5364480</wp:posOffset>
-                </wp:positionV>
-                <wp:extent cx="1533525" cy="152400"/>
-                <wp:effectExtent l="0" t="57150" r="28575" b="19050"/>
-                <wp:wrapNone/>
-                <wp:docPr id="18" name="Straight Arrow Connector 18"/>
-                <wp:cNvGraphicFramePr/>
-                <a:graphic xmlns:a="http://schemas.openxmlformats.org/drawingml/2006/main">
-                  <a:graphicData uri="http://schemas.microsoft.com/office/word/2010/wordprocessingShape">
-                    <wps:wsp>
-                      <wps:cNvCnPr/>
-                      <wps:spPr>
-                        <a:xfrm flipV="1">
-                          <a:off x="0" y="0"/>
-                          <a:ext cx="1533525" cy="152400"/>
-                        </a:xfrm>
-                        <a:prstGeom prst="straightConnector1">
-                          <a:avLst/>
-                        </a:prstGeom>
-                        <a:ln>
-                          <a:solidFill>
-                            <a:schemeClr val="accent2">
-                              <a:lumMod val="75000"/>
-                            </a:schemeClr>
-                          </a:solidFill>
-                          <a:tailEnd type="triangle"/>
-                        </a:ln>
-                      </wps:spPr>
-                      <wps:style>
-                        <a:lnRef idx="1">
-                          <a:schemeClr val="accent1"/>
-                        </a:lnRef>
-                        <a:fillRef idx="0">
-                          <a:schemeClr val="accent1"/>
-                        </a:fillRef>
-                        <a:effectRef idx="0">
-                          <a:schemeClr val="accent1"/>
-                        </a:effectRef>
-                        <a:fontRef idx="minor">
-                          <a:schemeClr val="tx1"/>
-                        </a:fontRef>
-                      </wps:style>
-                      <wps:bodyPr/>
-                    </wps:wsp>
-                  </a:graphicData>
-                </a:graphic>
-                <wp14:sizeRelH relativeFrom="margin">
-                  <wp14:pctWidth>0</wp14:pctWidth>
-                </wp14:sizeRelH>
-                <wp14:sizeRelV relativeFrom="margin">
-                  <wp14:pctHeight>0</wp14:pctHeight>
-                </wp14:sizeRelV>
-              </wp:anchor>
-            </w:drawing>
-          </mc:Choice>
-          <mc:Fallback>
-            <w:pict>
-              <v:shape w14:anchorId="3CDF0C68" id="Straight Arrow Connector 18" o:spid="_x0000_s1026" type="#_x0000_t32" style="position:absolute;margin-left:72.15pt;margin-top:422.4pt;width:120.75pt;height:12pt;flip:y;z-index:251693056;visibility:visible;mso-wrap-style:square;mso-width-percent:0;mso-height-percent:0;mso-wrap-distance-left:9pt;mso-wrap-distance-top:0;mso-wrap-distance-right:9pt;mso-wrap-distance-bottom:0;mso-position-horizontal:absolute;mso-position-horizontal-relative:text;mso-position-vertical:absolute;mso-position-vertical-relative:text;mso-width-percent:0;mso-height-percent:0;mso-width-relative:margin;mso-height-relative:margin" o:gfxdata="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" strokecolor="#c45911 [2405]" strokeweight=".5pt">
-                <v:stroke endarrow="block" joinstyle="miter"/>
-              </v:shape>
-            </w:pict>
-          </mc:Fallback>
-        </mc:AlternateContent>
       </w:r>
       <w:r>
         <w:rPr>

</xml_diff>